<commit_message>
YAML: add Ch. 13
</commit_message>
<xml_diff>
--- a/all-examples/cge13Ex.docx
+++ b/all-examples/cge13Ex.docx
@@ -129,6 +129,14 @@
           <w:smallCaps/>
           <w:lang w:val="en-AU"/>
         </w:rPr>
+        <w:tab/>
+      </w:r>
+      <w:r>
+        <w:rPr>
+          <w:rFonts w:cs="CG Times"/>
+          <w:smallCaps/>
+          <w:lang w:val="en-AU"/>
+        </w:rPr>
         <w:t>scalar</w:t>
       </w:r>
       <w:r>
@@ -261,6 +269,14 @@
           <w:lang w:val="en-AU"/>
         </w:rPr>
       </w:pPr>
+      <w:r>
+        <w:rPr>
+          <w:rFonts w:cs="CG Times"/>
+          <w:smallCaps/>
+          <w:lang w:val="en-AU"/>
+        </w:rPr>
+        <w:tab/>
+      </w:r>
       <w:r>
         <w:rPr>
           <w:rFonts w:cs="CG Times"/>
@@ -1989,315 +2005,6 @@
     <w:p>
       <w:pPr>
         <w:tabs>
-          <w:tab w:val="left" w:pos="0"/>
-          <w:tab w:val="left" w:pos="532"/>
-          <w:tab w:val="right" w:pos="676"/>
-          <w:tab w:val="left" w:pos="806"/>
-          <w:tab w:val="left" w:pos="1080"/>
-          <w:tab w:val="left" w:pos="1209"/>
-          <w:tab w:val="left" w:pos="2061"/>
-          <w:tab w:val="left" w:pos="5742"/>
-          <w:tab w:val="left" w:pos="6109"/>
-        </w:tabs>
-        <w:spacing w:line="480" w:lineRule="auto"/>
-        <w:ind w:left="1209" w:hanging="1209"/>
-        <w:jc w:val="both"/>
-        <w:rPr>
-          <w:rFonts w:cs="CG Times"/>
-          <w:lang w:val="en-AU"/>
-        </w:rPr>
-      </w:pPr>
-      <w:r>
-        <w:rPr>
-          <w:rFonts w:cs="CG Times"/>
-          <w:lang w:val="en-AU"/>
-        </w:rPr>
-        <w:t>[</w:t>
-      </w:r>
-      <w:r>
-        <w:rPr>
-          <w:rFonts w:cs="CG Times"/>
-          <w:lang w:val="en-AU"/>
-        </w:rPr>
-        <w:t>8</w:t>
-      </w:r>
-      <w:r>
-        <w:rPr>
-          <w:rFonts w:cs="CG Times"/>
-          <w:lang w:val="en-AU"/>
-        </w:rPr>
-        <w:t>]</w:t>
-      </w:r>
-      <w:r>
-        <w:rPr>
-          <w:rFonts w:cs="CG Times"/>
-          <w:lang w:val="en-AU"/>
-        </w:rPr>
-        <w:tab/>
-      </w:r>
-      <w:r>
-        <w:rPr>
-          <w:rFonts w:cs="CG Times"/>
-          <w:lang w:val="en-AU"/>
-        </w:rPr>
-        <w:tab/>
-      </w:r>
-      <w:r>
-        <w:rPr>
-          <w:rFonts w:cs="CG Times"/>
-          <w:lang w:val="en-AU"/>
-        </w:rPr>
-        <w:tab/>
-      </w:r>
-      <w:r>
-        <w:rPr>
-          <w:rFonts w:cs="CG Times"/>
-          <w:lang w:val="en-AU"/>
-        </w:rPr>
-        <w:tab/>
-      </w:r>
-      <w:r>
-        <w:rPr>
-          <w:rFonts w:cs="CG Times"/>
-          <w:lang w:val="en-AU"/>
-        </w:rPr>
-        <w:tab/>
-      </w:r>
-      <w:r>
-        <w:rPr>
-          <w:rFonts w:cs="CG Times"/>
-          <w:smallCaps/>
-          <w:lang w:val="en-AU"/>
-        </w:rPr>
-        <w:t>set comparison</w:t>
-      </w:r>
-    </w:p>
-    <w:p>
-      <w:pPr>
-        <w:tabs>
-          <w:tab w:val="left" w:pos="0"/>
-          <w:tab w:val="left" w:pos="532"/>
-          <w:tab w:val="right" w:pos="676"/>
-          <w:tab w:val="left" w:pos="806"/>
-          <w:tab w:val="left" w:pos="1080"/>
-          <w:tab w:val="left" w:pos="1209"/>
-          <w:tab w:val="left" w:pos="1815"/>
-          <w:tab w:val="left" w:pos="5373"/>
-          <w:tab w:val="left" w:pos="6109"/>
-        </w:tabs>
-        <w:spacing w:line="480" w:lineRule="auto"/>
-        <w:ind w:left="1209" w:hanging="1209"/>
-        <w:jc w:val="both"/>
-        <w:rPr>
-          <w:rFonts w:cs="CG Times"/>
-          <w:smallCaps/>
-          <w:lang w:val="en-AU"/>
-        </w:rPr>
-      </w:pPr>
-      <w:r>
-        <w:rPr>
-          <w:rFonts w:cs="CG Times"/>
-          <w:lang w:val="en-AU"/>
-        </w:rPr>
-        <w:t>[</w:t>
-      </w:r>
-      <w:r>
-        <w:rPr>
-          <w:rFonts w:cs="CG Times"/>
-          <w:lang w:val="en-AU"/>
-        </w:rPr>
-        <w:t>9</w:t>
-      </w:r>
-      <w:r>
-        <w:rPr>
-          <w:rFonts w:cs="CG Times"/>
-          <w:lang w:val="en-AU"/>
-        </w:rPr>
-        <w:t>]</w:t>
-      </w:r>
-      <w:r>
-        <w:rPr>
-          <w:rFonts w:cs="CG Times"/>
-          <w:lang w:val="en-AU"/>
-        </w:rPr>
-        <w:tab/>
-      </w:r>
-      <w:r>
-        <w:rPr>
-          <w:rFonts w:cs="CG Times"/>
-          <w:lang w:val="en-AU"/>
-        </w:rPr>
-        <w:tab/>
-      </w:r>
-      <w:r>
-        <w:rPr>
-          <w:rFonts w:cs="CG Times"/>
-          <w:smallCaps/>
-          <w:lang w:val="en-AU"/>
-        </w:rPr>
-        <w:tab/>
-      </w:r>
-      <w:r>
-        <w:rPr>
-          <w:rFonts w:cs="CG Times"/>
-          <w:smallCaps/>
-          <w:lang w:val="en-AU"/>
-        </w:rPr>
-        <w:tab/>
-      </w:r>
-      <w:r>
-        <w:rPr>
-          <w:rFonts w:cs="CG Times"/>
-          <w:smallCaps/>
-          <w:lang w:val="en-AU"/>
-        </w:rPr>
-        <w:tab/>
-        <w:t>term comparison</w:t>
-      </w:r>
-    </w:p>
-    <w:p>
-      <w:pPr>
-        <w:tabs>
-          <w:tab w:val="left" w:pos="-792"/>
-          <w:tab w:val="left" w:pos="-360"/>
-          <w:tab w:val="left" w:pos="0"/>
-          <w:tab w:val="left" w:pos="532"/>
-          <w:tab w:val="right" w:pos="676"/>
-          <w:tab w:val="left" w:pos="835"/>
-          <w:tab w:val="left" w:pos="1238"/>
-          <w:tab w:val="left" w:pos="5011"/>
-          <w:tab w:val="left" w:pos="5371"/>
-        </w:tabs>
-        <w:spacing w:line="480" w:lineRule="auto"/>
-        <w:ind w:left="1238" w:hanging="1238"/>
-        <w:jc w:val="both"/>
-        <w:rPr>
-          <w:rFonts w:cs="CG Times"/>
-          <w:lang w:val="en-AU"/>
-        </w:rPr>
-      </w:pPr>
-      <w:r>
-        <w:rPr>
-          <w:rFonts w:cs="CG Times"/>
-          <w:lang w:val="en-AU"/>
-        </w:rPr>
-        <w:t>[</w:t>
-      </w:r>
-      <w:r>
-        <w:rPr>
-          <w:rFonts w:cs="CG Times"/>
-          <w:lang w:val="en-AU"/>
-        </w:rPr>
-        <w:t>10</w:t>
-      </w:r>
-      <w:r>
-        <w:rPr>
-          <w:rFonts w:cs="CG Times"/>
-          <w:lang w:val="en-AU"/>
-        </w:rPr>
-        <w:t>]</w:t>
-      </w:r>
-      <w:r>
-        <w:rPr>
-          <w:rFonts w:cs="CG Times"/>
-          <w:lang w:val="en-AU"/>
-        </w:rPr>
-        <w:tab/>
-      </w:r>
-      <w:r>
-        <w:rPr>
-          <w:rFonts w:cs="CG Times"/>
-          <w:lang w:val="en-AU"/>
-        </w:rPr>
-        <w:tab/>
-      </w:r>
-      <w:proofErr w:type="spellStart"/>
-      <w:r>
-        <w:rPr>
-          <w:rFonts w:cs="CG Times"/>
-          <w:lang w:val="en-AU"/>
-        </w:rPr>
-        <w:t>i</w:t>
-      </w:r>
-      <w:proofErr w:type="spellEnd"/>
-      <w:r>
-        <w:rPr>
-          <w:rFonts w:cs="CG Times"/>
-          <w:lang w:val="en-AU"/>
-        </w:rPr>
-        <w:tab/>
-      </w:r>
-      <w:r>
-        <w:rPr>
-          <w:rFonts w:cs="CG Times"/>
-          <w:lang w:val="en-AU"/>
-        </w:rPr>
-        <w:tab/>
-        <w:t>Comparative clauses occur only in term comparisons, where they are associated with the secondary term.</w:t>
-      </w:r>
-    </w:p>
-    <w:p>
-      <w:pPr>
-        <w:tabs>
-          <w:tab w:val="left" w:pos="-792"/>
-          <w:tab w:val="left" w:pos="-360"/>
-          <w:tab w:val="left" w:pos="0"/>
-          <w:tab w:val="left" w:pos="532"/>
-          <w:tab w:val="right" w:pos="676"/>
-          <w:tab w:val="left" w:pos="835"/>
-          <w:tab w:val="left" w:pos="1238"/>
-          <w:tab w:val="left" w:pos="5011"/>
-          <w:tab w:val="left" w:pos="5371"/>
-        </w:tabs>
-        <w:spacing w:line="480" w:lineRule="auto"/>
-        <w:ind w:left="1238" w:hanging="706"/>
-        <w:jc w:val="both"/>
-        <w:rPr>
-          <w:rFonts w:cs="CG Times"/>
-          <w:lang w:val="en-AU"/>
-        </w:rPr>
-      </w:pPr>
-      <w:r>
-        <w:rPr>
-          <w:rFonts w:cs="CG Times"/>
-          <w:lang w:val="en-AU"/>
-        </w:rPr>
-        <w:tab/>
-      </w:r>
-      <w:r>
-        <w:rPr>
-          <w:rFonts w:cs="CG Times"/>
-          <w:lang w:val="en-AU"/>
-        </w:rPr>
-        <w:t>ii</w:t>
-      </w:r>
-      <w:r>
-        <w:rPr>
-          <w:rFonts w:cs="CG Times"/>
-          <w:lang w:val="en-AU"/>
-        </w:rPr>
-        <w:tab/>
-      </w:r>
-      <w:r>
-        <w:rPr>
-          <w:rFonts w:cs="CG Times"/>
-          <w:lang w:val="en-AU"/>
-        </w:rPr>
-        <w:tab/>
-        <w:t xml:space="preserve">Superlative and comparative grades are used in comparisons of inequality; the </w:t>
-      </w:r>
-      <w:r>
-        <w:rPr>
-          <w:rFonts w:cs="CG Times"/>
-          <w:lang w:val="en-AU"/>
-        </w:rPr>
-        <w:lastRenderedPageBreak/>
-        <w:t>superlative is restricted to set comparisons, while comparative grade is used predominantly in term comparison, but occurs also in set comparisons where the set has just two members.</w:t>
-      </w:r>
-    </w:p>
-    <w:p>
-      <w:pPr>
-        <w:tabs>
           <w:tab w:val="left" w:pos="-792"/>
           <w:tab w:val="left" w:pos="-360"/>
           <w:tab w:val="left" w:pos="0"/>
@@ -2804,6 +2511,7 @@
           <w:rFonts w:cs="CG Times"/>
           <w:lang w:val="en-AU"/>
         </w:rPr>
+        <w:lastRenderedPageBreak/>
         <w:tab/>
       </w:r>
       <w:r>
@@ -5090,7 +4798,6 @@
           <w:rFonts w:cs="CG Times"/>
           <w:lang w:val="en-AU"/>
         </w:rPr>
-        <w:lastRenderedPageBreak/>
         <w:tab/>
       </w:r>
       <w:r>
@@ -5137,7 +4844,17 @@
           <w:iCs/>
           <w:lang w:val="en-AU"/>
         </w:rPr>
-        <w:t xml:space="preserve">a better </w:t>
+        <w:t xml:space="preserve">a </w:t>
+      </w:r>
+      <w:proofErr w:type="gramStart"/>
+      <w:r>
+        <w:rPr>
+          <w:rFonts w:cs="CG Times"/>
+          <w:i/>
+          <w:iCs/>
+          <w:lang w:val="en-AU"/>
+        </w:rPr>
+        <w:t xml:space="preserve">better </w:t>
       </w:r>
       <w:r>
         <w:rPr>
@@ -5149,6 +4866,7 @@
         </w:rPr>
         <w:t>than expected</w:t>
       </w:r>
+      <w:proofErr w:type="gramEnd"/>
       <w:r>
         <w:rPr>
           <w:rFonts w:cs="CG Times"/>
@@ -5171,7 +4889,6 @@
       <w:r>
         <w:rPr>
           <w:rFonts w:cs="CG Times"/>
-          <w:u w:val="single"/>
           <w:lang w:val="en-AU"/>
         </w:rPr>
         <w:t>]</w:t>
@@ -5301,7 +5018,7 @@
           <w:iCs/>
           <w:lang w:val="en-AU"/>
         </w:rPr>
-        <w:t xml:space="preserve">the proposed </w:t>
+        <w:t>the proposed</w:t>
       </w:r>
     </w:p>
     <w:p>
@@ -5326,27 +5043,6 @@
       <w:r>
         <w:rPr>
           <w:rFonts w:cs="CG Times"/>
-          <w:lang w:val="en-AU"/>
-        </w:rPr>
-        <w:tab/>
-      </w:r>
-      <w:r>
-        <w:rPr>
-          <w:rFonts w:cs="CG Times"/>
-          <w:lang w:val="en-AU"/>
-        </w:rPr>
-        <w:tab/>
-      </w:r>
-      <w:r>
-        <w:rPr>
-          <w:rFonts w:cs="CG Times"/>
-          <w:lang w:val="en-AU"/>
-        </w:rPr>
-        <w:tab/>
-      </w:r>
-      <w:r>
-        <w:rPr>
-          <w:rFonts w:cs="CG Times"/>
           <w:i/>
           <w:iCs/>
           <w:lang w:val="en-AU"/>
@@ -6068,6 +5764,7 @@
           <w:rFonts w:cs="CG Times"/>
           <w:lang w:val="en-AU"/>
         </w:rPr>
+        <w:lastRenderedPageBreak/>
         <w:tab/>
         <w:t>iv</w:t>
       </w:r>
@@ -8272,7 +7969,6 @@
           <w:rFonts w:cs="CG Times"/>
           <w:lang w:val="en-AU"/>
         </w:rPr>
-        <w:lastRenderedPageBreak/>
         <w:tab/>
       </w:r>
       <w:proofErr w:type="spellStart"/>
@@ -9175,6 +8871,7 @@
           <w:rFonts w:cs="CG Times"/>
           <w:lang w:val="en-AU"/>
         </w:rPr>
+        <w:lastRenderedPageBreak/>
         <w:tab/>
       </w:r>
       <w:r>
@@ -11286,79 +10983,6 @@
     <w:p>
       <w:pPr>
         <w:tabs>
-          <w:tab w:val="left" w:pos="-792"/>
-          <w:tab w:val="left" w:pos="-360"/>
-          <w:tab w:val="left" w:pos="0"/>
-          <w:tab w:val="left" w:pos="532"/>
-          <w:tab w:val="right" w:pos="676"/>
-          <w:tab w:val="left" w:pos="835"/>
-          <w:tab w:val="left" w:pos="1238"/>
-          <w:tab w:val="left" w:pos="2894"/>
-          <w:tab w:val="left" w:pos="4550"/>
-          <w:tab w:val="left" w:pos="6367"/>
-          <w:tab w:val="left" w:pos="8233"/>
-        </w:tabs>
-        <w:spacing w:line="480" w:lineRule="auto"/>
-        <w:ind w:left="1238" w:hanging="706"/>
-        <w:jc w:val="both"/>
-        <w:rPr>
-          <w:rFonts w:cs="CG Times"/>
-          <w:lang w:val="en-AU"/>
-        </w:rPr>
-      </w:pPr>
-      <w:r>
-        <w:rPr>
-          <w:rFonts w:cs="CG Times"/>
-          <w:lang w:val="en-AU"/>
-        </w:rPr>
-        <w:tab/>
-      </w:r>
-      <w:r>
-        <w:rPr>
-          <w:rFonts w:cs="CG Times"/>
-          <w:lang w:val="en-AU"/>
-        </w:rPr>
-        <w:t>iii</w:t>
-      </w:r>
-      <w:r>
-        <w:rPr>
-          <w:rFonts w:cs="CG Times"/>
-          <w:lang w:val="en-AU"/>
-        </w:rPr>
-        <w:tab/>
-      </w:r>
-      <w:r>
-        <w:rPr>
-          <w:rFonts w:cs="CG Times"/>
-          <w:lang w:val="en-AU"/>
-        </w:rPr>
-        <w:tab/>
-      </w:r>
-      <w:r>
-        <w:rPr>
-          <w:rFonts w:cs="CG Times"/>
-          <w:lang w:val="en-AU"/>
-        </w:rPr>
-        <w:sym w:font="WP TypographicSymbols" w:char="0041"/>
-      </w:r>
-      <w:r>
-        <w:rPr>
-          <w:rFonts w:cs="CG Times"/>
-          <w:lang w:val="en-AU"/>
-        </w:rPr>
-        <w:t>The draft had five mistakes in it.</w:t>
-      </w:r>
-      <w:r>
-        <w:rPr>
-          <w:rFonts w:cs="CG Times"/>
-          <w:lang w:val="en-AU"/>
-        </w:rPr>
-        <w:sym w:font="WP TypographicSymbols" w:char="0040"/>
-      </w:r>
-    </w:p>
-    <w:p>
-      <w:pPr>
-        <w:tabs>
           <w:tab w:val="left" w:pos="-360"/>
           <w:tab w:val="left" w:pos="0"/>
           <w:tab w:val="left" w:pos="532"/>
@@ -11381,7 +11005,6 @@
           <w:rFonts w:cs="CG Times"/>
           <w:lang w:val="en-AU"/>
         </w:rPr>
-        <w:lastRenderedPageBreak/>
         <w:t>[</w:t>
       </w:r>
       <w:r>
@@ -12391,6 +12014,7 @@
           <w:rFonts w:cs="CG Times"/>
           <w:lang w:val="en-AU"/>
         </w:rPr>
+        <w:lastRenderedPageBreak/>
         <w:t>[</w:t>
       </w:r>
       <w:r>
@@ -12482,7 +12106,6 @@
       <w:r>
         <w:rPr>
           <w:rFonts w:cs="CG Times"/>
-          <w:u w:val="single"/>
           <w:lang w:val="en-AU"/>
         </w:rPr>
         <w:t>]</w:t>
@@ -14070,7 +13693,7 @@
           <w:lang w:val="en-AU"/>
         </w:rPr>
         <w:tab/>
-        <w:t xml:space="preserve"> b.</w:t>
+        <w:t>b.</w:t>
       </w:r>
       <w:r>
         <w:rPr>
@@ -15126,7 +14749,6 @@
           <w:rFonts w:cs="CG Times"/>
           <w:lang w:val="en-AU"/>
         </w:rPr>
-        <w:lastRenderedPageBreak/>
         <w:t>[</w:t>
       </w:r>
       <w:r>
@@ -15482,7 +15104,21 @@
           <w:lang w:val="en-AU"/>
         </w:rPr>
         <w:tab/>
-        <w:t>b. *</w:t>
+        <w:t>b.</w:t>
+      </w:r>
+      <w:r>
+        <w:rPr>
+          <w:rFonts w:cs="CG Times"/>
+          <w:lang w:val="en-AU"/>
+        </w:rPr>
+        <w:tab/>
+      </w:r>
+      <w:r>
+        <w:rPr>
+          <w:rFonts w:cs="CG Times"/>
+          <w:lang w:val="en-AU"/>
+        </w:rPr>
+        <w:t>*</w:t>
       </w:r>
       <w:r>
         <w:rPr>
@@ -15624,7 +15260,21 @@
           <w:lang w:val="en-AU"/>
         </w:rPr>
         <w:tab/>
-        <w:t>b. *</w:t>
+        <w:t>b.</w:t>
+      </w:r>
+      <w:r>
+        <w:rPr>
+          <w:rFonts w:cs="CG Times"/>
+          <w:lang w:val="en-AU"/>
+        </w:rPr>
+        <w:tab/>
+      </w:r>
+      <w:r>
+        <w:rPr>
+          <w:rFonts w:cs="CG Times"/>
+          <w:lang w:val="en-AU"/>
+        </w:rPr>
+        <w:t>*</w:t>
       </w:r>
       <w:r>
         <w:rPr>
@@ -15747,7 +15397,14 @@
           <w:rFonts w:cs="CG Times"/>
           <w:lang w:val="en-AU"/>
         </w:rPr>
-        <w:t xml:space="preserve"> (=[20vi])</w:t>
+        <w:tab/>
+      </w:r>
+      <w:r>
+        <w:rPr>
+          <w:rFonts w:cs="CG Times"/>
+          <w:lang w:val="en-AU"/>
+        </w:rPr>
+        <w:t>(=[20vi])</w:t>
       </w:r>
     </w:p>
     <w:p>
@@ -15833,6 +15490,7 @@
           <w:rFonts w:cs="CG Times"/>
           <w:lang w:val="en-AU"/>
         </w:rPr>
+        <w:lastRenderedPageBreak/>
         <w:t>[</w:t>
       </w:r>
       <w:r>
@@ -16724,7 +16382,14 @@
           <w:rFonts w:cs="CG Times"/>
           <w:lang w:val="en-AU"/>
         </w:rPr>
-        <w:t xml:space="preserve"> (=[20v])</w:t>
+        <w:tab/>
+      </w:r>
+      <w:r>
+        <w:rPr>
+          <w:rFonts w:cs="CG Times"/>
+          <w:lang w:val="en-AU"/>
+        </w:rPr>
+        <w:t>(=[20v])</w:t>
       </w:r>
     </w:p>
     <w:p>
@@ -17420,7 +17085,6 @@
           <w:rFonts w:cs="CG Times"/>
           <w:lang w:val="en-AU"/>
         </w:rPr>
-        <w:lastRenderedPageBreak/>
         <w:t>[</w:t>
       </w:r>
       <w:r>
@@ -18263,7 +17927,6 @@
       <w:r>
         <w:rPr>
           <w:rFonts w:cs="CG Times"/>
-          <w:u w:val="single"/>
           <w:lang w:val="en-AU"/>
         </w:rPr>
         <w:t>]</w:t>
@@ -18639,6 +18302,7 @@
           <w:rFonts w:cs="CG Times"/>
           <w:lang w:val="en-AU"/>
         </w:rPr>
+        <w:lastRenderedPageBreak/>
         <w:tab/>
       </w:r>
       <w:r>
@@ -20041,17 +19705,7 @@
           <w:iCs/>
           <w:lang w:val="en-AU"/>
         </w:rPr>
-        <w:t xml:space="preserve">He made tables of veins, nerves and arteries five times more exact than __ are described </w:t>
-      </w:r>
-      <w:r>
-        <w:rPr>
-          <w:rFonts w:cs="CG Times"/>
-          <w:i/>
-          <w:iCs/>
-          <w:lang w:val="en-AU"/>
-        </w:rPr>
-        <w:lastRenderedPageBreak/>
-        <w:t>by any contemporary author.</w:t>
+        <w:t>He made tables of veins, nerves and arteries five times more exact than __ are described by any contemporary author.</w:t>
       </w:r>
     </w:p>
     <w:p>
@@ -20315,14 +19969,25 @@
         </w:rPr>
         <w:tab/>
       </w:r>
-      <w:r>
-        <w:rPr>
-          <w:rFonts w:cs="CG Times"/>
-          <w:i/>
-          <w:iCs/>
-          <w:lang w:val="en-AU"/>
-        </w:rPr>
-        <w:t>The eastward movement of the Atlantic thermal ridge was forecast to be a little less than __  actually occurred.</w:t>
+      <w:proofErr w:type="gramStart"/>
+      <w:r>
+        <w:rPr>
+          <w:rFonts w:cs="CG Times"/>
+          <w:i/>
+          <w:iCs/>
+          <w:lang w:val="en-AU"/>
+        </w:rPr>
+        <w:t>The</w:t>
+      </w:r>
+      <w:proofErr w:type="gramEnd"/>
+      <w:r>
+        <w:rPr>
+          <w:rFonts w:cs="CG Times"/>
+          <w:i/>
+          <w:iCs/>
+          <w:lang w:val="en-AU"/>
+        </w:rPr>
+        <w:t xml:space="preserve"> eastward movement of the Atlantic thermal ridge was forecast to be a little less than __ actually occurred.</w:t>
       </w:r>
     </w:p>
     <w:p>
@@ -20534,6 +20199,7 @@
           <w:rFonts w:cs="CG Times"/>
           <w:lang w:val="en-AU"/>
         </w:rPr>
+        <w:lastRenderedPageBreak/>
         <w:tab/>
       </w:r>
       <w:r>
@@ -21520,7 +21186,21 @@
           <w:lang w:val="en-AU"/>
         </w:rPr>
         <w:tab/>
-        <w:t>b. *</w:t>
+        <w:t>b.</w:t>
+      </w:r>
+      <w:r>
+        <w:rPr>
+          <w:rFonts w:cs="CG Times"/>
+          <w:lang w:val="en-AU"/>
+        </w:rPr>
+        <w:tab/>
+      </w:r>
+      <w:r>
+        <w:rPr>
+          <w:rFonts w:cs="CG Times"/>
+          <w:lang w:val="en-AU"/>
+        </w:rPr>
+        <w:t>*</w:t>
       </w:r>
       <w:r>
         <w:rPr>
@@ -21602,7 +21282,21 @@
           <w:lang w:val="en-AU"/>
         </w:rPr>
         <w:tab/>
-        <w:t>a. *</w:t>
+        <w:t>a.</w:t>
+      </w:r>
+      <w:r>
+        <w:rPr>
+          <w:rFonts w:cs="CG Times"/>
+          <w:lang w:val="en-AU"/>
+        </w:rPr>
+        <w:tab/>
+      </w:r>
+      <w:r>
+        <w:rPr>
+          <w:rFonts w:cs="CG Times"/>
+          <w:lang w:val="en-AU"/>
+        </w:rPr>
+        <w:t>*</w:t>
       </w:r>
       <w:r>
         <w:rPr>
@@ -22084,7 +21778,6 @@
           <w:rFonts w:cs="CG Times"/>
           <w:lang w:val="en-AU"/>
         </w:rPr>
-        <w:lastRenderedPageBreak/>
         <w:tab/>
       </w:r>
       <w:r>
@@ -23072,10 +22765,16 @@
       <w:r>
         <w:rPr>
           <w:rFonts w:cs="CG Times"/>
+          <w:lang w:val="en-AU"/>
+        </w:rPr>
+        <w:tab/>
+      </w:r>
+      <w:r>
+        <w:rPr>
+          <w:rFonts w:cs="CG Times"/>
           <w:smallCaps/>
           <w:lang w:val="en-AU"/>
         </w:rPr>
-        <w:tab/>
         <w:t>equality</w:t>
       </w:r>
       <w:r>
@@ -23169,6 +22868,7 @@
           <w:rFonts w:cs="CG Times"/>
           <w:lang w:val="en-AU"/>
         </w:rPr>
+        <w:lastRenderedPageBreak/>
         <w:tab/>
       </w:r>
       <w:r>
@@ -23520,7 +23220,7 @@
           <w:smallCaps/>
           <w:lang w:val="en-AU"/>
         </w:rPr>
-        <w:t xml:space="preserve"> positive orientation</w:t>
+        <w:t>positive orientation</w:t>
       </w:r>
       <w:r>
         <w:rPr>
@@ -23605,7 +23305,7 @@
           <w:iCs/>
           <w:lang w:val="en-AU"/>
         </w:rPr>
-        <w:t xml:space="preserve"> I've </w:t>
+        <w:t xml:space="preserve">I've </w:t>
       </w:r>
       <w:r>
         <w:rPr>
@@ -23653,7 +23353,7 @@
           <w:lang w:val="en-AU"/>
         </w:rPr>
         <w:tab/>
-        <w:t xml:space="preserve"> I've </w:t>
+        <w:t xml:space="preserve">I've </w:t>
       </w:r>
       <w:r>
         <w:rPr>
@@ -23765,7 +23465,7 @@
           <w:iCs/>
           <w:lang w:val="en-AU"/>
         </w:rPr>
-        <w:t xml:space="preserve"> I've </w:t>
+        <w:t xml:space="preserve">I've </w:t>
       </w:r>
       <w:proofErr w:type="spellStart"/>
       <w:r>
@@ -23811,7 +23511,7 @@
           <w:lang w:val="en-AU"/>
         </w:rPr>
         <w:tab/>
-        <w:t xml:space="preserve"> I've </w:t>
+        <w:t xml:space="preserve">I've </w:t>
       </w:r>
       <w:proofErr w:type="spellStart"/>
       <w:r>
@@ -25174,21 +24874,25 @@
         </w:rPr>
         <w:tab/>
       </w:r>
-      <w:r>
-        <w:rPr>
-          <w:rFonts w:cs="CG Times"/>
-          <w:i/>
-          <w:iCs/>
-          <w:lang w:val="en-AU"/>
-        </w:rPr>
-        <w:t>The first problem was not as difficult as the second.</w:t>
-      </w:r>
-      <w:r>
-        <w:rPr>
-          <w:rFonts w:cs="CG Times"/>
-          <w:lang w:val="en-AU"/>
-        </w:rPr>
-        <w:t xml:space="preserve"> </w:t>
+      <w:proofErr w:type="gramStart"/>
+      <w:r>
+        <w:rPr>
+          <w:rFonts w:cs="CG Times"/>
+          <w:i/>
+          <w:iCs/>
+          <w:lang w:val="en-AU"/>
+        </w:rPr>
+        <w:t>The</w:t>
+      </w:r>
+      <w:proofErr w:type="gramEnd"/>
+      <w:r>
+        <w:rPr>
+          <w:rFonts w:cs="CG Times"/>
+          <w:i/>
+          <w:iCs/>
+          <w:lang w:val="en-AU"/>
+        </w:rPr>
+        <w:t xml:space="preserve"> first problem was not as difficult as the second.</w:t>
       </w:r>
       <w:r>
         <w:rPr>
@@ -25417,7 +25121,6 @@
           <w:rFonts w:cs="CG Times"/>
           <w:lang w:val="en-AU"/>
         </w:rPr>
-        <w:lastRenderedPageBreak/>
         <w:t>[</w:t>
       </w:r>
       <w:r>
@@ -25959,7 +25662,7 @@
           <w:smallCaps/>
           <w:lang w:val="en-AU"/>
         </w:rPr>
-        <w:t xml:space="preserve"> positive orientation</w:t>
+        <w:t>positive orientation</w:t>
       </w:r>
       <w:r>
         <w:rPr>
@@ -25968,7 +25671,7 @@
           <w:lang w:val="en-AU"/>
         </w:rPr>
         <w:tab/>
-        <w:t xml:space="preserve"> negative orientation</w:t>
+        <w:t>negative orientation</w:t>
       </w:r>
     </w:p>
     <w:p>
@@ -26044,7 +25747,7 @@
           <w:iCs/>
           <w:lang w:val="en-AU"/>
         </w:rPr>
-        <w:t xml:space="preserve"> I've </w:t>
+        <w:t xml:space="preserve">I've </w:t>
       </w:r>
       <w:r>
         <w:rPr>
@@ -26110,7 +25813,7 @@
           <w:lang w:val="en-AU"/>
         </w:rPr>
         <w:tab/>
-        <w:t xml:space="preserve"> I've </w:t>
+        <w:t xml:space="preserve">I've </w:t>
       </w:r>
       <w:r>
         <w:rPr>
@@ -26195,6 +25898,7 @@
           <w:rFonts w:cs="CG Times"/>
           <w:lang w:val="en-AU"/>
         </w:rPr>
+        <w:lastRenderedPageBreak/>
         <w:tab/>
       </w:r>
       <w:r>
@@ -26240,7 +25944,7 @@
           <w:iCs/>
           <w:lang w:val="en-AU"/>
         </w:rPr>
-        <w:t xml:space="preserve"> I've </w:t>
+        <w:t xml:space="preserve">I've </w:t>
       </w:r>
       <w:proofErr w:type="spellStart"/>
       <w:r>
@@ -26295,7 +25999,7 @@
           <w:lang w:val="en-AU"/>
         </w:rPr>
         <w:tab/>
-        <w:t xml:space="preserve"> I've </w:t>
+        <w:t xml:space="preserve">I've </w:t>
       </w:r>
       <w:r>
         <w:rPr>
@@ -26418,7 +26122,7 @@
           <w:smallCaps/>
           <w:lang w:val="en-AU"/>
         </w:rPr>
-        <w:t xml:space="preserve"> positive orientation</w:t>
+        <w:t>positive orientation</w:t>
       </w:r>
       <w:r>
         <w:rPr>
@@ -26427,7 +26131,7 @@
           <w:lang w:val="en-AU"/>
         </w:rPr>
         <w:tab/>
-        <w:t xml:space="preserve"> negative orientation</w:t>
+        <w:t>negative orientation</w:t>
       </w:r>
     </w:p>
     <w:p>
@@ -26684,16 +26388,7 @@
           <w:rFonts w:cs="CG Times"/>
           <w:lang w:val="en-AU"/>
         </w:rPr>
-        <w:t xml:space="preserve">.  </w:t>
-      </w:r>
-      <w:r>
-        <w:rPr>
-          <w:rFonts w:cs="CG Times"/>
-          <w:i/>
-          <w:iCs/>
-          <w:lang w:val="en-AU"/>
-        </w:rPr>
-        <w:t xml:space="preserve"> </w:t>
+        <w:t>.</w:t>
       </w:r>
     </w:p>
     <w:p>
@@ -26903,6 +26598,7 @@
         </w:rPr>
         <w:t>You pass if you make ten mistakes or less</w:t>
       </w:r>
+      <w:proofErr w:type="gramStart"/>
       <w:r>
         <w:rPr>
           <w:rFonts w:cs="CG Times"/>
@@ -26927,12 +26623,13 @@
         </w:rPr>
         <w:t>fewer</w:t>
       </w:r>
-      <w:r>
-        <w:rPr>
-          <w:rFonts w:cs="CG Times"/>
-          <w:lang w:val="en-AU"/>
-        </w:rPr>
-        <w:t xml:space="preserve">. </w:t>
+      <w:proofErr w:type="gramEnd"/>
+      <w:r>
+        <w:rPr>
+          <w:rFonts w:cs="CG Times"/>
+          <w:lang w:val="en-AU"/>
+        </w:rPr>
+        <w:t>.</w:t>
       </w:r>
     </w:p>
     <w:p>
@@ -27806,7 +27503,6 @@
           <w:rFonts w:cs="CG Times"/>
           <w:lang w:val="en-AU"/>
         </w:rPr>
-        <w:lastRenderedPageBreak/>
         <w:tab/>
       </w:r>
       <w:proofErr w:type="spellStart"/>
@@ -28531,6 +28227,7 @@
           <w:rFonts w:cs="CG Times"/>
           <w:lang w:val="en-AU"/>
         </w:rPr>
+        <w:lastRenderedPageBreak/>
         <w:tab/>
       </w:r>
       <w:r>
@@ -29034,16 +28731,49 @@
           <w:lang w:val="en-AU"/>
         </w:rPr>
         <w:tab/>
-        <w:t xml:space="preserve">    *</w:t>
-      </w:r>
-      <w:r>
-        <w:rPr>
-          <w:rFonts w:cs="CG Times"/>
-          <w:i/>
-          <w:iCs/>
-          <w:lang w:val="en-AU"/>
-        </w:rPr>
-        <w:t>Our forces are more worse than theirs than you acknowledge.</w:t>
+      </w:r>
+      <w:r>
+        <w:rPr>
+          <w:rFonts w:cs="CG Times"/>
+          <w:lang w:val="en-AU"/>
+        </w:rPr>
+        <w:tab/>
+      </w:r>
+      <w:r>
+        <w:rPr>
+          <w:rFonts w:cs="CG Times"/>
+          <w:lang w:val="en-AU"/>
+        </w:rPr>
+        <w:t>*</w:t>
+      </w:r>
+      <w:r>
+        <w:rPr>
+          <w:rFonts w:cs="CG Times"/>
+          <w:i/>
+          <w:iCs/>
+          <w:lang w:val="en-AU"/>
+        </w:rPr>
+        <w:t xml:space="preserve">Our forces are </w:t>
+      </w:r>
+      <w:proofErr w:type="gramStart"/>
+      <w:r>
+        <w:rPr>
+          <w:rFonts w:cs="CG Times"/>
+          <w:i/>
+          <w:iCs/>
+          <w:lang w:val="en-AU"/>
+        </w:rPr>
+        <w:t>more worse</w:t>
+      </w:r>
+      <w:proofErr w:type="gramEnd"/>
+      <w:r>
+        <w:rPr>
+          <w:rFonts w:cs="CG Times"/>
+          <w:i/>
+          <w:iCs/>
+          <w:lang w:val="en-AU"/>
+        </w:rPr>
+        <w:t xml:space="preserve"> than theirs than you acknowledge.</w:t>
       </w:r>
     </w:p>
     <w:p>
@@ -29541,6 +29271,13 @@
           <w:rFonts w:cs="CG Times"/>
           <w:lang w:val="en-AU"/>
         </w:rPr>
+        <w:tab/>
+      </w:r>
+      <w:r>
+        <w:rPr>
+          <w:rFonts w:cs="CG Times"/>
+          <w:lang w:val="en-AU"/>
+        </w:rPr>
         <w:t>ii</w:t>
       </w:r>
       <w:r>
@@ -30009,7 +29746,6 @@
           <w:rFonts w:cs="CG Times"/>
           <w:lang w:val="en-AU"/>
         </w:rPr>
-        <w:lastRenderedPageBreak/>
         <w:tab/>
       </w:r>
       <w:r>
@@ -30908,6 +30644,7 @@
           <w:rFonts w:cs="CG Times"/>
           <w:lang w:val="en-AU"/>
         </w:rPr>
+        <w:lastRenderedPageBreak/>
         <w:tab/>
       </w:r>
       <w:r>
@@ -31956,6 +31693,15 @@
           <w:lang w:val="en-AU"/>
         </w:rPr>
         <w:t xml:space="preserve"> he said it would.</w:t>
+      </w:r>
+      <w:r>
+        <w:rPr>
+          <w:rFonts w:cs="CG Times"/>
+          <w:i/>
+          <w:iCs/>
+          <w:lang w:val="en-AU"/>
+        </w:rPr>
+        <w:tab/>
       </w:r>
       <w:r>
         <w:rPr>
@@ -32067,7 +31813,7 @@
           <w:rFonts w:cs="CG Times"/>
           <w:lang w:val="en-AU"/>
         </w:rPr>
-        <w:t xml:space="preserve"> )</w:t>
+        <w:t>)</w:t>
       </w:r>
       <w:r>
         <w:rPr>
@@ -32384,13 +32130,6 @@
           <w:rFonts w:cs="CG Times"/>
           <w:lang w:val="en-AU"/>
         </w:rPr>
-        <w:t xml:space="preserve">  </w:t>
-      </w:r>
-      <w:r>
-        <w:rPr>
-          <w:rFonts w:cs="CG Times"/>
-          <w:lang w:val="en-AU"/>
-        </w:rPr>
         <w:tab/>
         <w:t xml:space="preserve">) </w:t>
       </w:r>
@@ -32421,7 +32160,6 @@
           <w:rFonts w:cs="CG Times"/>
           <w:lang w:val="en-AU"/>
         </w:rPr>
-        <w:lastRenderedPageBreak/>
         <w:t>[</w:t>
       </w:r>
       <w:r>
@@ -32871,6 +32609,7 @@
         </w:rPr>
         <w:tab/>
       </w:r>
+      <w:proofErr w:type="gramStart"/>
       <w:r>
         <w:rPr>
           <w:rFonts w:cs="CG Times"/>
@@ -32881,6 +32620,7 @@
         </w:rPr>
         <w:t>As</w:t>
       </w:r>
+      <w:proofErr w:type="gramEnd"/>
       <w:r>
         <w:rPr>
           <w:rFonts w:cs="CG Times"/>
@@ -32907,13 +32647,6 @@
           <w:lang w:val="en-AU"/>
         </w:rPr>
         <w:t xml:space="preserve"> the weather was concerned, we were very lucky.</w:t>
-      </w:r>
-      <w:r>
-        <w:rPr>
-          <w:rFonts w:cs="CG Times"/>
-          <w:lang w:val="en-AU"/>
-        </w:rPr>
-        <w:t xml:space="preserve"> </w:t>
       </w:r>
     </w:p>
     <w:p>
@@ -33216,7 +32949,7 @@
           <w:rFonts w:cs="CG Times"/>
           <w:lang w:val="en-AU"/>
         </w:rPr>
-        <w:t xml:space="preserve">. </w:t>
+        <w:t>.</w:t>
       </w:r>
       <w:r>
         <w:rPr>
@@ -33288,6 +33021,7 @@
           <w:rFonts w:cs="CG Times"/>
           <w:lang w:val="en-AU"/>
         </w:rPr>
+        <w:lastRenderedPageBreak/>
         <w:tab/>
       </w:r>
       <w:r>
@@ -33786,6 +33520,20 @@
         <w:tab/>
         <w:t>[fronted</w:t>
       </w:r>
+      <w:r>
+        <w:rPr>
+          <w:rFonts w:cs="CG Times"/>
+          <w:lang w:val="en-AU"/>
+        </w:rPr>
+        <w:t xml:space="preserve"> </w:t>
+      </w:r>
+      <w:r>
+        <w:rPr>
+          <w:rFonts w:cs="CG Times"/>
+          <w:lang w:val="en-AU"/>
+        </w:rPr>
+        <w:t>version]</w:t>
+      </w:r>
     </w:p>
     <w:p>
       <w:pPr>
@@ -33849,7 +33597,25 @@
           <w:iCs/>
           <w:lang w:val="en-AU"/>
         </w:rPr>
-        <w:t xml:space="preserve"> you impose, </w:t>
+        <w:t xml:space="preserve"> </w:t>
+      </w:r>
+      <w:r>
+        <w:rPr>
+          <w:rFonts w:cs="CG Times"/>
+          <w:i/>
+          <w:iCs/>
+          <w:lang w:val="en-AU"/>
+        </w:rPr>
+        <w:t>I</w:t>
+      </w:r>
+      <w:r>
+        <w:rPr>
+          <w:rFonts w:cs="CG Times"/>
+          <w:i/>
+          <w:iCs/>
+          <w:lang w:val="en-AU"/>
+        </w:rPr>
+        <w:t xml:space="preserve"> impose, </w:t>
       </w:r>
       <w:r>
         <w:rPr>
@@ -33868,7 +33634,7 @@
           <w:iCs/>
           <w:lang w:val="en-AU"/>
         </w:rPr>
-        <w:t xml:space="preserve"> is she to agree.</w:t>
+        <w:t xml:space="preserve"> is he to agree.</w:t>
       </w:r>
       <w:r>
         <w:rPr>
@@ -33884,7 +33650,6 @@
           <w:lang w:val="en-AU"/>
         </w:rPr>
         <w:tab/>
-        <w:t>version]</w:t>
       </w:r>
     </w:p>
     <w:p>
@@ -34093,6 +33858,20 @@
         <w:tab/>
         <w:t>[basic</w:t>
       </w:r>
+      <w:r>
+        <w:rPr>
+          <w:rFonts w:cs="CG Times"/>
+          <w:lang w:val="en-AU"/>
+        </w:rPr>
+        <w:t xml:space="preserve"> </w:t>
+      </w:r>
+      <w:r>
+        <w:rPr>
+          <w:rFonts w:cs="CG Times"/>
+          <w:lang w:val="en-AU"/>
+        </w:rPr>
+        <w:t>version]</w:t>
+      </w:r>
     </w:p>
     <w:p>
       <w:pPr>
@@ -34146,7 +33925,16 @@
           <w:iCs/>
           <w:lang w:val="en-AU"/>
         </w:rPr>
-        <w:t xml:space="preserve">She is </w:t>
+        <w:t>H</w:t>
+      </w:r>
+      <w:r>
+        <w:rPr>
+          <w:rFonts w:cs="CG Times"/>
+          <w:i/>
+          <w:iCs/>
+          <w:lang w:val="en-AU"/>
+        </w:rPr>
+        <w:t xml:space="preserve">e is </w:t>
       </w:r>
       <w:r>
         <w:rPr>
@@ -34184,7 +33972,25 @@
           <w:iCs/>
           <w:lang w:val="en-AU"/>
         </w:rPr>
-        <w:t xml:space="preserve"> you impose.</w:t>
+        <w:t xml:space="preserve"> </w:t>
+      </w:r>
+      <w:r>
+        <w:rPr>
+          <w:rFonts w:cs="CG Times"/>
+          <w:i/>
+          <w:iCs/>
+          <w:lang w:val="en-AU"/>
+        </w:rPr>
+        <w:t>I</w:t>
+      </w:r>
+      <w:r>
+        <w:rPr>
+          <w:rFonts w:cs="CG Times"/>
+          <w:i/>
+          <w:iCs/>
+          <w:lang w:val="en-AU"/>
+        </w:rPr>
+        <w:t xml:space="preserve"> impose.</w:t>
       </w:r>
       <w:r>
         <w:rPr>
@@ -34200,7 +34006,6 @@
           <w:lang w:val="en-AU"/>
         </w:rPr>
         <w:tab/>
-        <w:t>version]</w:t>
       </w:r>
     </w:p>
     <w:p>
@@ -35219,7 +35024,6 @@
           <w:rFonts w:cs="CG Times"/>
           <w:lang w:val="en-AU"/>
         </w:rPr>
-        <w:lastRenderedPageBreak/>
         <w:tab/>
       </w:r>
       <w:r>
@@ -35944,6 +35748,7 @@
           <w:rFonts w:cs="CG Times"/>
           <w:lang w:val="en-AU"/>
         </w:rPr>
+        <w:lastRenderedPageBreak/>
         <w:tab/>
       </w:r>
       <w:r>
@@ -36373,7 +36178,21 @@
           <w:lang w:val="en-AU"/>
         </w:rPr>
         <w:tab/>
-        <w:t>a. *</w:t>
+        <w:t>a.</w:t>
+      </w:r>
+      <w:r>
+        <w:rPr>
+          <w:rFonts w:cs="CG Times"/>
+          <w:lang w:val="en-AU"/>
+        </w:rPr>
+        <w:tab/>
+      </w:r>
+      <w:r>
+        <w:rPr>
+          <w:rFonts w:cs="CG Times"/>
+          <w:lang w:val="en-AU"/>
+        </w:rPr>
+        <w:t>*</w:t>
       </w:r>
       <w:r>
         <w:rPr>
@@ -37775,7 +37594,6 @@
           <w:rFonts w:cs="CG Times"/>
           <w:lang w:val="en-AU"/>
         </w:rPr>
-        <w:lastRenderedPageBreak/>
         <w:tab/>
       </w:r>
       <w:r>
@@ -38301,6 +38119,7 @@
           <w:rFonts w:cs="CG Times"/>
           <w:lang w:val="en-AU"/>
         </w:rPr>
+        <w:lastRenderedPageBreak/>
         <w:t>[</w:t>
       </w:r>
       <w:r>
@@ -38729,14 +38548,28 @@
         <w:t>[</w:t>
       </w:r>
       <w:proofErr w:type="spellStart"/>
-      <w:r>
-        <w:rPr>
-          <w:rFonts w:cs="CG Times"/>
-          <w:lang w:val="en-AU"/>
-        </w:rPr>
-        <w:t>attributive:I</w:t>
-      </w:r>
+      <w:proofErr w:type="gramStart"/>
+      <w:r>
+        <w:rPr>
+          <w:rFonts w:cs="CG Times"/>
+          <w:lang w:val="en-AU"/>
+        </w:rPr>
+        <w:t>attributive:</w:t>
+      </w:r>
+      <w:bookmarkStart w:id="0" w:name="OLE_LINK43"/>
+      <w:bookmarkStart w:id="1" w:name="OLE_LINK44"/>
+      <w:r>
+        <w:rPr>
+          <w:rFonts w:cs="CG Times"/>
+          <w:smallCaps/>
+          <w:lang w:val="en-AU"/>
+        </w:rPr>
+        <w:t>i</w:t>
+      </w:r>
+      <w:bookmarkEnd w:id="0"/>
+      <w:bookmarkEnd w:id="1"/>
       <w:proofErr w:type="spellEnd"/>
+      <w:proofErr w:type="gramEnd"/>
       <w:r>
         <w:rPr>
           <w:rFonts w:cs="CG Times"/>
@@ -38841,14 +38674,24 @@
         <w:t>[</w:t>
       </w:r>
       <w:proofErr w:type="spellStart"/>
-      <w:r>
-        <w:rPr>
-          <w:rFonts w:cs="CG Times"/>
-          <w:lang w:val="en-AU"/>
-        </w:rPr>
-        <w:t>attributive:II</w:t>
+      <w:proofErr w:type="gramStart"/>
+      <w:r>
+        <w:rPr>
+          <w:rFonts w:cs="CG Times"/>
+          <w:lang w:val="en-AU"/>
+        </w:rPr>
+        <w:t>attributive:</w:t>
+      </w:r>
+      <w:r>
+        <w:rPr>
+          <w:rFonts w:cs="CG Times"/>
+          <w:smallCaps/>
+          <w:lang w:val="en-AU"/>
+        </w:rPr>
+        <w:t>ii</w:t>
       </w:r>
       <w:proofErr w:type="spellEnd"/>
+      <w:proofErr w:type="gramEnd"/>
       <w:r>
         <w:rPr>
           <w:rFonts w:cs="CG Times"/>
@@ -38986,25 +38829,28 @@
           <w:rFonts w:cs="CG Times"/>
           <w:lang w:val="en-AU"/>
         </w:rPr>
-        <w:t xml:space="preserve"> </w:t>
-      </w:r>
-      <w:r>
-        <w:rPr>
-          <w:rFonts w:cs="CG Times"/>
-          <w:lang w:val="en-AU"/>
-        </w:rPr>
         <w:tab/>
         <w:t>[</w:t>
       </w:r>
       <w:proofErr w:type="spellStart"/>
-      <w:r>
-        <w:rPr>
-          <w:rFonts w:cs="CG Times"/>
-          <w:lang w:val="en-AU"/>
-        </w:rPr>
-        <w:t>attributive:I</w:t>
+      <w:proofErr w:type="gramStart"/>
+      <w:r>
+        <w:rPr>
+          <w:rFonts w:cs="CG Times"/>
+          <w:lang w:val="en-AU"/>
+        </w:rPr>
+        <w:t>attributive:</w:t>
+      </w:r>
+      <w:r>
+        <w:rPr>
+          <w:rFonts w:cs="CG Times"/>
+          <w:smallCaps/>
+          <w:lang w:val="en-AU"/>
+        </w:rPr>
+        <w:t>i</w:t>
       </w:r>
       <w:proofErr w:type="spellEnd"/>
+      <w:proofErr w:type="gramEnd"/>
       <w:r>
         <w:rPr>
           <w:rFonts w:cs="CG Times"/>
@@ -39103,25 +38949,28 @@
           <w:rFonts w:cs="CG Times"/>
           <w:lang w:val="en-AU"/>
         </w:rPr>
-        <w:t xml:space="preserve"> </w:t>
-      </w:r>
-      <w:r>
-        <w:rPr>
-          <w:rFonts w:cs="CG Times"/>
-          <w:lang w:val="en-AU"/>
-        </w:rPr>
         <w:tab/>
         <w:t>[</w:t>
       </w:r>
       <w:proofErr w:type="spellStart"/>
-      <w:r>
-        <w:rPr>
-          <w:rFonts w:cs="CG Times"/>
-          <w:lang w:val="en-AU"/>
-        </w:rPr>
-        <w:t>attributive:II</w:t>
+      <w:proofErr w:type="gramStart"/>
+      <w:r>
+        <w:rPr>
+          <w:rFonts w:cs="CG Times"/>
+          <w:lang w:val="en-AU"/>
+        </w:rPr>
+        <w:t>attributive:</w:t>
+      </w:r>
+      <w:r>
+        <w:rPr>
+          <w:rFonts w:cs="CG Times"/>
+          <w:smallCaps/>
+          <w:lang w:val="en-AU"/>
+        </w:rPr>
+        <w:t>ii</w:t>
       </w:r>
       <w:proofErr w:type="spellEnd"/>
+      <w:proofErr w:type="gramEnd"/>
       <w:r>
         <w:rPr>
           <w:rFonts w:cs="CG Times"/>
@@ -39436,7 +39285,6 @@
       <w:r>
         <w:rPr>
           <w:rFonts w:cs="CG Times"/>
-          <w:u w:val="single"/>
           <w:lang w:val="en-AU"/>
         </w:rPr>
         <w:t>.</w:t>
@@ -39974,7 +39822,6 @@
           <w:rFonts w:cs="CG Times"/>
           <w:lang w:val="en-AU"/>
         </w:rPr>
-        <w:lastRenderedPageBreak/>
         <w:tab/>
       </w:r>
       <w:r>
@@ -40242,6 +40089,7 @@
           <w:rFonts w:cs="CG Times"/>
           <w:lang w:val="en-AU"/>
         </w:rPr>
+        <w:lastRenderedPageBreak/>
         <w:tab/>
       </w:r>
       <w:r>
@@ -40909,7 +40757,7 @@
           <w:iCs/>
           <w:lang w:val="en-AU"/>
         </w:rPr>
-        <w:t xml:space="preserve">. </w:t>
+        <w:t>.</w:t>
       </w:r>
       <w:r>
         <w:rPr>
@@ -41609,7 +41457,6 @@
           <w:rFonts w:cs="CG Times"/>
           <w:lang w:val="en-AU"/>
         </w:rPr>
-        <w:lastRenderedPageBreak/>
         <w:tab/>
       </w:r>
       <w:r>
@@ -42112,6 +41959,7 @@
           <w:rFonts w:cs="CG Times"/>
           <w:lang w:val="en-AU"/>
         </w:rPr>
+        <w:lastRenderedPageBreak/>
         <w:tab/>
       </w:r>
       <w:r>
@@ -43905,7 +43753,6 @@
           <w:rFonts w:cs="CG Times"/>
           <w:lang w:val="en-AU"/>
         </w:rPr>
-        <w:lastRenderedPageBreak/>
         <w:tab/>
       </w:r>
       <w:r>
@@ -44566,6 +44413,7 @@
           <w:rFonts w:cs="CG Times"/>
           <w:lang w:val="en-AU"/>
         </w:rPr>
+        <w:lastRenderedPageBreak/>
         <w:t>[</w:t>
       </w:r>
       <w:r>
@@ -46362,7 +46210,6 @@
           <w:rFonts w:cs="CG Times"/>
           <w:lang w:val="en-AU"/>
         </w:rPr>
-        <w:lastRenderedPageBreak/>
         <w:tab/>
       </w:r>
       <w:r>
@@ -46860,6 +46707,7 @@
           <w:rFonts w:cs="CG Times"/>
           <w:lang w:val="en-AU"/>
         </w:rPr>
+        <w:lastRenderedPageBreak/>
         <w:t>[</w:t>
       </w:r>
       <w:r>
@@ -48193,7 +48041,6 @@
           <w:rFonts w:cs="CG Times"/>
           <w:lang w:val="en-AU"/>
         </w:rPr>
-        <w:lastRenderedPageBreak/>
         <w:tab/>
       </w:r>
       <w:r>
@@ -48379,7 +48226,21 @@
           <w:lang w:val="en-AU"/>
         </w:rPr>
         <w:tab/>
-        <w:t>b. *</w:t>
+        <w:t>b.</w:t>
+      </w:r>
+      <w:r>
+        <w:rPr>
+          <w:rFonts w:cs="CG Times"/>
+          <w:lang w:val="en-AU"/>
+        </w:rPr>
+        <w:tab/>
+      </w:r>
+      <w:r>
+        <w:rPr>
+          <w:rFonts w:cs="CG Times"/>
+          <w:lang w:val="en-AU"/>
+        </w:rPr>
+        <w:t>*</w:t>
       </w:r>
       <w:r>
         <w:rPr>
@@ -48456,7 +48317,21 @@
           <w:lang w:val="en-AU"/>
         </w:rPr>
         <w:tab/>
-        <w:t>b. *</w:t>
+        <w:t>b.</w:t>
+      </w:r>
+      <w:r>
+        <w:rPr>
+          <w:rFonts w:cs="CG Times"/>
+          <w:lang w:val="en-AU"/>
+        </w:rPr>
+        <w:tab/>
+      </w:r>
+      <w:r>
+        <w:rPr>
+          <w:rFonts w:cs="CG Times"/>
+          <w:lang w:val="en-AU"/>
+        </w:rPr>
+        <w:t>*</w:t>
       </w:r>
       <w:r>
         <w:rPr>
@@ -48695,7 +48570,25 @@
           <w:iCs/>
           <w:lang w:val="en-AU"/>
         </w:rPr>
-        <w:t xml:space="preserve">.  The wine tasted </w:t>
+        <w:t xml:space="preserve">. </w:t>
+      </w:r>
+      <w:r>
+        <w:rPr>
+          <w:rFonts w:cs="CG Times"/>
+          <w:i/>
+          <w:iCs/>
+          <w:lang w:val="en-AU"/>
+        </w:rPr>
+        <w:t xml:space="preserve"> </w:t>
+      </w:r>
+      <w:r>
+        <w:rPr>
+          <w:rFonts w:cs="CG Times"/>
+          <w:i/>
+          <w:iCs/>
+          <w:lang w:val="en-AU"/>
+        </w:rPr>
+        <w:t xml:space="preserve"> The wine tasted </w:t>
       </w:r>
       <w:r>
         <w:rPr>
@@ -48743,6 +48636,7 @@
           <w:rFonts w:cs="CG Times"/>
           <w:lang w:val="en-AU"/>
         </w:rPr>
+        <w:lastRenderedPageBreak/>
         <w:tab/>
       </w:r>
       <w:r>
@@ -50365,17 +50259,7 @@
           <w:iCs/>
           <w:lang w:val="en-AU"/>
         </w:rPr>
-        <w:t xml:space="preserve">being </w:t>
-      </w:r>
-      <w:r>
-        <w:rPr>
-          <w:rFonts w:cs="CG Times"/>
-          <w:i/>
-          <w:iCs/>
-          <w:lang w:val="en-AU"/>
-        </w:rPr>
-        <w:lastRenderedPageBreak/>
-        <w:t>wealthy yourself.</w:t>
+        <w:t>being wealthy yourself.</w:t>
       </w:r>
     </w:p>
     <w:p>
@@ -50865,6 +50749,7 @@
           <w:rFonts w:cs="CG Times"/>
           <w:lang w:val="en-AU"/>
         </w:rPr>
+        <w:lastRenderedPageBreak/>
         <w:t>[</w:t>
       </w:r>
       <w:r>
@@ -52647,7 +52532,6 @@
           <w:rFonts w:cs="CG Times"/>
           <w:lang w:val="en-AU"/>
         </w:rPr>
-        <w:lastRenderedPageBreak/>
         <w:tab/>
       </w:r>
       <w:r>
@@ -53396,6 +53280,7 @@
           <w:rFonts w:cs="CG Times"/>
           <w:lang w:val="en-AU"/>
         </w:rPr>
+        <w:lastRenderedPageBreak/>
         <w:tab/>
       </w:r>
       <w:r>
@@ -54337,7 +54222,6 @@
       <w:r>
         <w:rPr>
           <w:rFonts w:cs="CG Times"/>
-          <w:u w:val="single"/>
           <w:lang w:val="en-AU"/>
         </w:rPr>
         <w:t>.</w:t>
@@ -55053,7 +54937,6 @@
           <w:rFonts w:cs="CG Times"/>
           <w:lang w:val="en-AU"/>
         </w:rPr>
-        <w:lastRenderedPageBreak/>
         <w:tab/>
       </w:r>
       <w:r>
@@ -55506,7 +55389,7 @@
           <w:iCs/>
           <w:lang w:val="en-AU"/>
         </w:rPr>
-        <w:t xml:space="preserve">. </w:t>
+        <w:t>.</w:t>
       </w:r>
       <w:r>
         <w:rPr>
@@ -55542,6 +55425,7 @@
           <w:rFonts w:cs="CG Times"/>
           <w:lang w:val="en-AU"/>
         </w:rPr>
+        <w:lastRenderedPageBreak/>
         <w:tab/>
       </w:r>
       <w:r>
@@ -57094,18 +56978,7 @@
           <w:u w:val="single"/>
           <w:lang w:val="en-AU"/>
         </w:rPr>
-        <w:t xml:space="preserve">the various </w:t>
-      </w:r>
-      <w:r>
-        <w:rPr>
-          <w:rFonts w:cs="CG Times"/>
-          <w:i/>
-          <w:iCs/>
-          <w:u w:val="single"/>
-          <w:lang w:val="en-AU"/>
-        </w:rPr>
-        <w:lastRenderedPageBreak/>
-        <w:t>substitutes</w:t>
+        <w:t>the various substitutes</w:t>
       </w:r>
       <w:r>
         <w:rPr>
@@ -59589,17 +59462,19 @@
           <w:rFonts w:cs="CG Times"/>
           <w:lang w:val="en-AU"/>
         </w:rPr>
-        <w:tab/>
-        <w:t>)</w:t>
-      </w:r>
-      <w:r>
-        <w:rPr>
-          <w:rFonts w:cs="CG Times"/>
-          <w:lang w:val="en-AU"/>
-        </w:rPr>
-        <w:tab/>
+        <w:t xml:space="preserve"> </w:t>
+      </w:r>
+      <w:bookmarkStart w:id="2" w:name="OLE_LINK45"/>
+      <w:bookmarkStart w:id="3" w:name="OLE_LINK46"/>
+      <w:r>
+        <w:rPr>
+          <w:rFonts w:cs="CG Times"/>
+          <w:lang w:val="en-AU"/>
+        </w:rPr>
         <w:t>positive orientation]</w:t>
       </w:r>
+      <w:bookmarkEnd w:id="2"/>
+      <w:bookmarkEnd w:id="3"/>
     </w:p>
     <w:p>
       <w:pPr>
@@ -59740,8 +59615,14 @@
           <w:rFonts w:cs="CG Times"/>
           <w:lang w:val="en-AU"/>
         </w:rPr>
-        <w:tab/>
-        <w:t>)</w:t>
+        <w:t xml:space="preserve"> </w:t>
+      </w:r>
+      <w:r>
+        <w:rPr>
+          <w:rFonts w:cs="CG Times"/>
+          <w:lang w:val="en-AU"/>
+        </w:rPr>
+        <w:t>positive orientation]</w:t>
       </w:r>
     </w:p>
     <w:p>
@@ -59870,22 +59751,24 @@
         <w:tab/>
         <w:t>[non-count</w:t>
       </w:r>
-      <w:r>
-        <w:rPr>
-          <w:rFonts w:cs="CG Times"/>
-          <w:lang w:val="en-AU"/>
-        </w:rPr>
-        <w:tab/>
-        <w:t>)</w:t>
-      </w:r>
-      <w:r>
-        <w:rPr>
-          <w:rFonts w:cs="CG Times"/>
-          <w:lang w:val="en-AU"/>
-        </w:rPr>
-        <w:tab/>
+      <w:bookmarkStart w:id="4" w:name="OLE_LINK47"/>
+      <w:bookmarkStart w:id="5" w:name="OLE_LINK48"/>
+      <w:r>
+        <w:rPr>
+          <w:rFonts w:cs="CG Times"/>
+          <w:lang w:val="en-AU"/>
+        </w:rPr>
+        <w:t xml:space="preserve"> </w:t>
+      </w:r>
+      <w:r>
+        <w:rPr>
+          <w:rFonts w:cs="CG Times"/>
+          <w:lang w:val="en-AU"/>
+        </w:rPr>
         <w:t>negative orientation]</w:t>
       </w:r>
+      <w:bookmarkEnd w:id="4"/>
+      <w:bookmarkEnd w:id="5"/>
     </w:p>
     <w:p>
       <w:pPr>
@@ -60033,8 +59916,7 @@
           <w:rFonts w:cs="CG Times"/>
           <w:lang w:val="en-AU"/>
         </w:rPr>
-        <w:tab/>
-        <w:t>)</w:t>
+        <w:t xml:space="preserve"> negative orientation]</w:t>
       </w:r>
     </w:p>
     <w:p>
@@ -60750,7 +60632,6 @@
           <w:rFonts w:cs="CG Times"/>
           <w:lang w:val="en-AU"/>
         </w:rPr>
-        <w:lastRenderedPageBreak/>
         <w:t>[</w:t>
       </w:r>
       <w:r>
@@ -61471,6 +61352,7 @@
           <w:rFonts w:cs="CG Times"/>
           <w:lang w:val="en-AU"/>
         </w:rPr>
+        <w:lastRenderedPageBreak/>
         <w:tab/>
       </w:r>
       <w:r>
@@ -61922,7 +61804,7 @@
           <w:rFonts w:cs="CG Times"/>
           <w:lang w:val="en-AU"/>
         </w:rPr>
-        <w:t xml:space="preserve">. </w:t>
+        <w:t>.</w:t>
       </w:r>
     </w:p>
     <w:p>
@@ -63340,7 +63222,6 @@
           <w:rFonts w:cs="CG Times"/>
           <w:lang w:val="en-AU"/>
         </w:rPr>
-        <w:lastRenderedPageBreak/>
         <w:tab/>
       </w:r>
       <w:r>
@@ -63873,6 +63754,7 @@
           <w:rFonts w:cs="CG Times"/>
           <w:lang w:val="en-AU"/>
         </w:rPr>
+        <w:lastRenderedPageBreak/>
         <w:t>[</w:t>
       </w:r>
       <w:r>

</xml_diff>